<commit_message>
Relational mapping complete (Many to Many Done)
</commit_message>
<xml_diff>
--- a/Spring Docs.docx
+++ b/Spring Docs.docx
@@ -30558,63 +30558,7 @@
           <w:sz w:val="30"/>
           <w:szCs w:val="30"/>
         </w:rPr>
-        <w:t>2</w:t>
-      </w:r>
-      <w:r>
-        <w:rPr>
-          <w:b/>
-          <w:sz w:val="30"/>
-          <w:szCs w:val="30"/>
-        </w:rPr>
-        <w:t xml:space="preserve"> @OneTo</w:t>
-      </w:r>
-      <w:r>
-        <w:rPr>
-          <w:b/>
-          <w:sz w:val="30"/>
-          <w:szCs w:val="30"/>
-        </w:rPr>
-        <w:t>Many</w:t>
-      </w:r>
-      <w:r>
-        <w:rPr>
-          <w:b/>
-          <w:sz w:val="30"/>
-          <w:szCs w:val="30"/>
-        </w:rPr>
-        <w:t xml:space="preserve"> (One Customer </w:t>
-      </w:r>
-      <w:r>
-        <w:rPr>
-          <w:b/>
-          <w:sz w:val="30"/>
-          <w:szCs w:val="30"/>
-        </w:rPr>
-        <w:t xml:space="preserve">maps </w:t>
-      </w:r>
-      <w:r>
-        <w:rPr>
-          <w:b/>
-          <w:sz w:val="30"/>
-          <w:szCs w:val="30"/>
-        </w:rPr>
-        <w:t xml:space="preserve">to </w:t>
-      </w:r>
-      <w:r>
-        <w:rPr>
-          <w:b/>
-          <w:sz w:val="30"/>
-          <w:szCs w:val="30"/>
-        </w:rPr>
-        <w:t>Many</w:t>
-      </w:r>
-      <w:r>
-        <w:rPr>
-          <w:b/>
-          <w:sz w:val="30"/>
-          <w:szCs w:val="30"/>
-        </w:rPr>
-        <w:t xml:space="preserve"> Address)</w:t>
+        <w:t>2 @OneToMany (One Customer maps to Many Address)</w:t>
       </w:r>
     </w:p>
     <w:p>
@@ -31583,6 +31527,2229 @@
     </w:p>
     <w:p/>
     <w:p/>
+    <w:p/>
+    <w:p/>
+    <w:p/>
+    <w:p>
+      <w:pPr>
+        <w:rPr>
+          <w:b/>
+          <w:sz w:val="30"/>
+          <w:szCs w:val="30"/>
+        </w:rPr>
+      </w:pPr>
+      <w:r>
+        <w:rPr>
+          <w:b/>
+          <w:sz w:val="30"/>
+          <w:szCs w:val="30"/>
+        </w:rPr>
+        <w:lastRenderedPageBreak/>
+        <w:t>#</w:t>
+      </w:r>
+      <w:r>
+        <w:rPr>
+          <w:b/>
+          <w:sz w:val="30"/>
+          <w:szCs w:val="30"/>
+        </w:rPr>
+        <w:t>3</w:t>
+      </w:r>
+      <w:r>
+        <w:rPr>
+          <w:b/>
+          <w:sz w:val="30"/>
+          <w:szCs w:val="30"/>
+        </w:rPr>
+        <w:t xml:space="preserve"> @</w:t>
+      </w:r>
+      <w:r>
+        <w:rPr>
+          <w:b/>
+          <w:sz w:val="30"/>
+          <w:szCs w:val="30"/>
+        </w:rPr>
+        <w:t>Many</w:t>
+      </w:r>
+      <w:r>
+        <w:rPr>
+          <w:b/>
+          <w:sz w:val="30"/>
+          <w:szCs w:val="30"/>
+        </w:rPr>
+        <w:t>ToMany (</w:t>
+      </w:r>
+      <w:r>
+        <w:rPr>
+          <w:b/>
+          <w:sz w:val="30"/>
+          <w:szCs w:val="30"/>
+        </w:rPr>
+        <w:t>Many</w:t>
+      </w:r>
+      <w:r>
+        <w:rPr>
+          <w:b/>
+          <w:sz w:val="30"/>
+          <w:szCs w:val="30"/>
+        </w:rPr>
+        <w:t xml:space="preserve"> Customer maps to Many Address)</w:t>
+      </w:r>
+    </w:p>
+    <w:p>
+      <w:r>
+        <w:t xml:space="preserve">Will need to create junction table for </w:t>
+      </w:r>
+      <w:proofErr w:type="gramStart"/>
+      <w:r>
+        <w:t>this</w:t>
+      </w:r>
+      <w:proofErr w:type="gramEnd"/>
+    </w:p>
+    <w:p>
+      <w:pPr>
+        <w:shd w:val="clear" w:color="auto" w:fill="1E1F22"/>
+        <w:tabs>
+          <w:tab w:val="left" w:pos="916"/>
+          <w:tab w:val="left" w:pos="1832"/>
+          <w:tab w:val="left" w:pos="2748"/>
+          <w:tab w:val="left" w:pos="3664"/>
+          <w:tab w:val="left" w:pos="4580"/>
+          <w:tab w:val="left" w:pos="5496"/>
+          <w:tab w:val="left" w:pos="6412"/>
+          <w:tab w:val="left" w:pos="7328"/>
+          <w:tab w:val="left" w:pos="8244"/>
+          <w:tab w:val="left" w:pos="9160"/>
+          <w:tab w:val="left" w:pos="10076"/>
+          <w:tab w:val="left" w:pos="10992"/>
+          <w:tab w:val="left" w:pos="11908"/>
+          <w:tab w:val="left" w:pos="12824"/>
+          <w:tab w:val="left" w:pos="13740"/>
+          <w:tab w:val="left" w:pos="14656"/>
+        </w:tabs>
+        <w:spacing w:after="0" w:line="240" w:lineRule="auto"/>
+        <w:rPr>
+          <w:rFonts w:ascii="Courier New" w:eastAsia="Times New Roman" w:hAnsi="Courier New" w:cs="Courier New"/>
+          <w:bCs w:val="0"/>
+          <w:color w:val="BCBEC4"/>
+          <w:kern w:val="0"/>
+          <w:sz w:val="20"/>
+          <w:szCs w:val="20"/>
+          <w:lang w:eastAsia="en-IN"/>
+          <w14:ligatures w14:val="none"/>
+        </w:rPr>
+      </w:pPr>
+      <w:r>
+        <w:rPr>
+          <w:rFonts w:ascii="Courier New" w:eastAsia="Times New Roman" w:hAnsi="Courier New" w:cs="Courier New"/>
+          <w:bCs w:val="0"/>
+          <w:color w:val="CF8E6D"/>
+          <w:kern w:val="0"/>
+          <w:sz w:val="20"/>
+          <w:szCs w:val="20"/>
+          <w:lang w:eastAsia="en-IN"/>
+          <w14:ligatures w14:val="none"/>
+        </w:rPr>
+        <w:t xml:space="preserve">public class </w:t>
+      </w:r>
+      <w:r>
+        <w:rPr>
+          <w:rFonts w:ascii="Courier New" w:eastAsia="Times New Roman" w:hAnsi="Courier New" w:cs="Courier New"/>
+          <w:bCs w:val="0"/>
+          <w:color w:val="BCBEC4"/>
+          <w:kern w:val="0"/>
+          <w:sz w:val="20"/>
+          <w:szCs w:val="20"/>
+          <w:lang w:eastAsia="en-IN"/>
+          <w14:ligatures w14:val="none"/>
+        </w:rPr>
+        <w:t>Customer {</w:t>
+      </w:r>
+      <w:r>
+        <w:rPr>
+          <w:rFonts w:ascii="Courier New" w:eastAsia="Times New Roman" w:hAnsi="Courier New" w:cs="Courier New"/>
+          <w:bCs w:val="0"/>
+          <w:color w:val="BCBEC4"/>
+          <w:kern w:val="0"/>
+          <w:sz w:val="20"/>
+          <w:szCs w:val="20"/>
+          <w:lang w:eastAsia="en-IN"/>
+          <w14:ligatures w14:val="none"/>
+        </w:rPr>
+        <w:br/>
+        <w:t xml:space="preserve">    </w:t>
+      </w:r>
+      <w:r>
+        <w:rPr>
+          <w:rFonts w:ascii="Courier New" w:eastAsia="Times New Roman" w:hAnsi="Courier New" w:cs="Courier New"/>
+          <w:bCs w:val="0"/>
+          <w:color w:val="B3AE60"/>
+          <w:kern w:val="0"/>
+          <w:sz w:val="20"/>
+          <w:szCs w:val="20"/>
+          <w:lang w:eastAsia="en-IN"/>
+          <w14:ligatures w14:val="none"/>
+        </w:rPr>
+        <w:t>@Id</w:t>
+      </w:r>
+      <w:r>
+        <w:rPr>
+          <w:rFonts w:ascii="Courier New" w:eastAsia="Times New Roman" w:hAnsi="Courier New" w:cs="Courier New"/>
+          <w:bCs w:val="0"/>
+          <w:color w:val="B3AE60"/>
+          <w:kern w:val="0"/>
+          <w:sz w:val="20"/>
+          <w:szCs w:val="20"/>
+          <w:lang w:eastAsia="en-IN"/>
+          <w14:ligatures w14:val="none"/>
+        </w:rPr>
+        <w:br/>
+        <w:t xml:space="preserve">    @GeneratedValue</w:t>
+      </w:r>
+      <w:r>
+        <w:rPr>
+          <w:rFonts w:ascii="Courier New" w:eastAsia="Times New Roman" w:hAnsi="Courier New" w:cs="Courier New"/>
+          <w:bCs w:val="0"/>
+          <w:color w:val="BCBEC4"/>
+          <w:kern w:val="0"/>
+          <w:sz w:val="20"/>
+          <w:szCs w:val="20"/>
+          <w:lang w:eastAsia="en-IN"/>
+          <w14:ligatures w14:val="none"/>
+        </w:rPr>
+        <w:t xml:space="preserve">(strategy = </w:t>
+      </w:r>
+      <w:proofErr w:type="spellStart"/>
+      <w:r>
+        <w:rPr>
+          <w:rFonts w:ascii="Courier New" w:eastAsia="Times New Roman" w:hAnsi="Courier New" w:cs="Courier New"/>
+          <w:bCs w:val="0"/>
+          <w:color w:val="BCBEC4"/>
+          <w:kern w:val="0"/>
+          <w:sz w:val="20"/>
+          <w:szCs w:val="20"/>
+          <w:lang w:eastAsia="en-IN"/>
+          <w14:ligatures w14:val="none"/>
+        </w:rPr>
+        <w:t>GenerationType.</w:t>
+      </w:r>
+      <w:r>
+        <w:rPr>
+          <w:rFonts w:ascii="Courier New" w:eastAsia="Times New Roman" w:hAnsi="Courier New" w:cs="Courier New"/>
+          <w:bCs w:val="0"/>
+          <w:i/>
+          <w:iCs/>
+          <w:color w:val="C77DBB"/>
+          <w:kern w:val="0"/>
+          <w:sz w:val="20"/>
+          <w:szCs w:val="20"/>
+          <w:lang w:eastAsia="en-IN"/>
+          <w14:ligatures w14:val="none"/>
+        </w:rPr>
+        <w:t>IDENTITY</w:t>
+      </w:r>
+      <w:proofErr w:type="spellEnd"/>
+      <w:r>
+        <w:rPr>
+          <w:rFonts w:ascii="Courier New" w:eastAsia="Times New Roman" w:hAnsi="Courier New" w:cs="Courier New"/>
+          <w:bCs w:val="0"/>
+          <w:color w:val="BCBEC4"/>
+          <w:kern w:val="0"/>
+          <w:sz w:val="20"/>
+          <w:szCs w:val="20"/>
+          <w:lang w:eastAsia="en-IN"/>
+          <w14:ligatures w14:val="none"/>
+        </w:rPr>
+        <w:t>)</w:t>
+      </w:r>
+      <w:r>
+        <w:rPr>
+          <w:rFonts w:ascii="Courier New" w:eastAsia="Times New Roman" w:hAnsi="Courier New" w:cs="Courier New"/>
+          <w:bCs w:val="0"/>
+          <w:color w:val="BCBEC4"/>
+          <w:kern w:val="0"/>
+          <w:sz w:val="20"/>
+          <w:szCs w:val="20"/>
+          <w:lang w:eastAsia="en-IN"/>
+          <w14:ligatures w14:val="none"/>
+        </w:rPr>
+        <w:br/>
+        <w:t xml:space="preserve">    </w:t>
+      </w:r>
+      <w:r>
+        <w:rPr>
+          <w:rFonts w:ascii="Courier New" w:eastAsia="Times New Roman" w:hAnsi="Courier New" w:cs="Courier New"/>
+          <w:bCs w:val="0"/>
+          <w:color w:val="B3AE60"/>
+          <w:kern w:val="0"/>
+          <w:sz w:val="20"/>
+          <w:szCs w:val="20"/>
+          <w:lang w:eastAsia="en-IN"/>
+          <w14:ligatures w14:val="none"/>
+        </w:rPr>
+        <w:t>@Column</w:t>
+      </w:r>
+      <w:r>
+        <w:rPr>
+          <w:rFonts w:ascii="Courier New" w:eastAsia="Times New Roman" w:hAnsi="Courier New" w:cs="Courier New"/>
+          <w:bCs w:val="0"/>
+          <w:color w:val="BCBEC4"/>
+          <w:kern w:val="0"/>
+          <w:sz w:val="20"/>
+          <w:szCs w:val="20"/>
+          <w:lang w:eastAsia="en-IN"/>
+          <w14:ligatures w14:val="none"/>
+        </w:rPr>
+        <w:t xml:space="preserve">(name = </w:t>
+      </w:r>
+      <w:r>
+        <w:rPr>
+          <w:rFonts w:ascii="Courier New" w:eastAsia="Times New Roman" w:hAnsi="Courier New" w:cs="Courier New"/>
+          <w:bCs w:val="0"/>
+          <w:color w:val="6AAB73"/>
+          <w:kern w:val="0"/>
+          <w:sz w:val="20"/>
+          <w:szCs w:val="20"/>
+          <w:lang w:eastAsia="en-IN"/>
+          <w14:ligatures w14:val="none"/>
+        </w:rPr>
+        <w:t>"id"</w:t>
+      </w:r>
+      <w:r>
+        <w:rPr>
+          <w:rFonts w:ascii="Courier New" w:eastAsia="Times New Roman" w:hAnsi="Courier New" w:cs="Courier New"/>
+          <w:bCs w:val="0"/>
+          <w:color w:val="BCBEC4"/>
+          <w:kern w:val="0"/>
+          <w:sz w:val="20"/>
+          <w:szCs w:val="20"/>
+          <w:lang w:eastAsia="en-IN"/>
+          <w14:ligatures w14:val="none"/>
+        </w:rPr>
+        <w:t>)</w:t>
+      </w:r>
+      <w:r>
+        <w:rPr>
+          <w:rFonts w:ascii="Courier New" w:eastAsia="Times New Roman" w:hAnsi="Courier New" w:cs="Courier New"/>
+          <w:bCs w:val="0"/>
+          <w:color w:val="BCBEC4"/>
+          <w:kern w:val="0"/>
+          <w:sz w:val="20"/>
+          <w:szCs w:val="20"/>
+          <w:lang w:eastAsia="en-IN"/>
+          <w14:ligatures w14:val="none"/>
+        </w:rPr>
+        <w:br/>
+        <w:t xml:space="preserve">    </w:t>
+      </w:r>
+      <w:r>
+        <w:rPr>
+          <w:rFonts w:ascii="Courier New" w:eastAsia="Times New Roman" w:hAnsi="Courier New" w:cs="Courier New"/>
+          <w:bCs w:val="0"/>
+          <w:color w:val="CF8E6D"/>
+          <w:kern w:val="0"/>
+          <w:sz w:val="20"/>
+          <w:szCs w:val="20"/>
+          <w:lang w:eastAsia="en-IN"/>
+          <w14:ligatures w14:val="none"/>
+        </w:rPr>
+        <w:t xml:space="preserve">private </w:t>
+      </w:r>
+      <w:r>
+        <w:rPr>
+          <w:rFonts w:ascii="Courier New" w:eastAsia="Times New Roman" w:hAnsi="Courier New" w:cs="Courier New"/>
+          <w:bCs w:val="0"/>
+          <w:color w:val="BCBEC4"/>
+          <w:kern w:val="0"/>
+          <w:sz w:val="20"/>
+          <w:szCs w:val="20"/>
+          <w:lang w:eastAsia="en-IN"/>
+          <w14:ligatures w14:val="none"/>
+        </w:rPr>
+        <w:t xml:space="preserve">Integer </w:t>
+      </w:r>
+      <w:r>
+        <w:rPr>
+          <w:rFonts w:ascii="Courier New" w:eastAsia="Times New Roman" w:hAnsi="Courier New" w:cs="Courier New"/>
+          <w:bCs w:val="0"/>
+          <w:color w:val="C77DBB"/>
+          <w:kern w:val="0"/>
+          <w:sz w:val="20"/>
+          <w:szCs w:val="20"/>
+          <w:lang w:eastAsia="en-IN"/>
+          <w14:ligatures w14:val="none"/>
+        </w:rPr>
+        <w:t>id</w:t>
+      </w:r>
+      <w:r>
+        <w:rPr>
+          <w:rFonts w:ascii="Courier New" w:eastAsia="Times New Roman" w:hAnsi="Courier New" w:cs="Courier New"/>
+          <w:bCs w:val="0"/>
+          <w:color w:val="BCBEC4"/>
+          <w:kern w:val="0"/>
+          <w:sz w:val="20"/>
+          <w:szCs w:val="20"/>
+          <w:lang w:eastAsia="en-IN"/>
+          <w14:ligatures w14:val="none"/>
+        </w:rPr>
+        <w:t>;</w:t>
+      </w:r>
+      <w:r>
+        <w:rPr>
+          <w:rFonts w:ascii="Courier New" w:eastAsia="Times New Roman" w:hAnsi="Courier New" w:cs="Courier New"/>
+          <w:bCs w:val="0"/>
+          <w:color w:val="BCBEC4"/>
+          <w:kern w:val="0"/>
+          <w:sz w:val="20"/>
+          <w:szCs w:val="20"/>
+          <w:lang w:eastAsia="en-IN"/>
+          <w14:ligatures w14:val="none"/>
+        </w:rPr>
+        <w:br/>
+      </w:r>
+      <w:r>
+        <w:rPr>
+          <w:rFonts w:ascii="Courier New" w:eastAsia="Times New Roman" w:hAnsi="Courier New" w:cs="Courier New"/>
+          <w:bCs w:val="0"/>
+          <w:color w:val="BCBEC4"/>
+          <w:kern w:val="0"/>
+          <w:sz w:val="20"/>
+          <w:szCs w:val="20"/>
+          <w:lang w:eastAsia="en-IN"/>
+          <w14:ligatures w14:val="none"/>
+        </w:rPr>
+        <w:br/>
+        <w:t xml:space="preserve">    </w:t>
+      </w:r>
+      <w:r>
+        <w:rPr>
+          <w:rFonts w:ascii="Courier New" w:eastAsia="Times New Roman" w:hAnsi="Courier New" w:cs="Courier New"/>
+          <w:bCs w:val="0"/>
+          <w:color w:val="B3AE60"/>
+          <w:kern w:val="0"/>
+          <w:sz w:val="20"/>
+          <w:szCs w:val="20"/>
+          <w:lang w:eastAsia="en-IN"/>
+          <w14:ligatures w14:val="none"/>
+        </w:rPr>
+        <w:t>@Column</w:t>
+      </w:r>
+      <w:r>
+        <w:rPr>
+          <w:rFonts w:ascii="Courier New" w:eastAsia="Times New Roman" w:hAnsi="Courier New" w:cs="Courier New"/>
+          <w:bCs w:val="0"/>
+          <w:color w:val="BCBEC4"/>
+          <w:kern w:val="0"/>
+          <w:sz w:val="20"/>
+          <w:szCs w:val="20"/>
+          <w:lang w:eastAsia="en-IN"/>
+          <w14:ligatures w14:val="none"/>
+        </w:rPr>
+        <w:t xml:space="preserve">(name = </w:t>
+      </w:r>
+      <w:r>
+        <w:rPr>
+          <w:rFonts w:ascii="Courier New" w:eastAsia="Times New Roman" w:hAnsi="Courier New" w:cs="Courier New"/>
+          <w:bCs w:val="0"/>
+          <w:color w:val="6AAB73"/>
+          <w:kern w:val="0"/>
+          <w:sz w:val="20"/>
+          <w:szCs w:val="20"/>
+          <w:lang w:eastAsia="en-IN"/>
+          <w14:ligatures w14:val="none"/>
+        </w:rPr>
+        <w:t>"</w:t>
+      </w:r>
+      <w:proofErr w:type="spellStart"/>
+      <w:r>
+        <w:rPr>
+          <w:rFonts w:ascii="Courier New" w:eastAsia="Times New Roman" w:hAnsi="Courier New" w:cs="Courier New"/>
+          <w:bCs w:val="0"/>
+          <w:color w:val="6AAB73"/>
+          <w:kern w:val="0"/>
+          <w:sz w:val="20"/>
+          <w:szCs w:val="20"/>
+          <w:lang w:eastAsia="en-IN"/>
+          <w14:ligatures w14:val="none"/>
+        </w:rPr>
+        <w:t>first_name</w:t>
+      </w:r>
+      <w:proofErr w:type="spellEnd"/>
+      <w:r>
+        <w:rPr>
+          <w:rFonts w:ascii="Courier New" w:eastAsia="Times New Roman" w:hAnsi="Courier New" w:cs="Courier New"/>
+          <w:bCs w:val="0"/>
+          <w:color w:val="6AAB73"/>
+          <w:kern w:val="0"/>
+          <w:sz w:val="20"/>
+          <w:szCs w:val="20"/>
+          <w:lang w:eastAsia="en-IN"/>
+          <w14:ligatures w14:val="none"/>
+        </w:rPr>
+        <w:t>"</w:t>
+      </w:r>
+      <w:r>
+        <w:rPr>
+          <w:rFonts w:ascii="Courier New" w:eastAsia="Times New Roman" w:hAnsi="Courier New" w:cs="Courier New"/>
+          <w:bCs w:val="0"/>
+          <w:color w:val="BCBEC4"/>
+          <w:kern w:val="0"/>
+          <w:sz w:val="20"/>
+          <w:szCs w:val="20"/>
+          <w:lang w:eastAsia="en-IN"/>
+          <w14:ligatures w14:val="none"/>
+        </w:rPr>
+        <w:t>)</w:t>
+      </w:r>
+      <w:r>
+        <w:rPr>
+          <w:rFonts w:ascii="Courier New" w:eastAsia="Times New Roman" w:hAnsi="Courier New" w:cs="Courier New"/>
+          <w:bCs w:val="0"/>
+          <w:color w:val="BCBEC4"/>
+          <w:kern w:val="0"/>
+          <w:sz w:val="20"/>
+          <w:szCs w:val="20"/>
+          <w:lang w:eastAsia="en-IN"/>
+          <w14:ligatures w14:val="none"/>
+        </w:rPr>
+        <w:br/>
+        <w:t xml:space="preserve">    </w:t>
+      </w:r>
+      <w:r>
+        <w:rPr>
+          <w:rFonts w:ascii="Courier New" w:eastAsia="Times New Roman" w:hAnsi="Courier New" w:cs="Courier New"/>
+          <w:bCs w:val="0"/>
+          <w:color w:val="CF8E6D"/>
+          <w:kern w:val="0"/>
+          <w:sz w:val="20"/>
+          <w:szCs w:val="20"/>
+          <w:lang w:eastAsia="en-IN"/>
+          <w14:ligatures w14:val="none"/>
+        </w:rPr>
+        <w:t xml:space="preserve">private </w:t>
+      </w:r>
+      <w:r>
+        <w:rPr>
+          <w:rFonts w:ascii="Courier New" w:eastAsia="Times New Roman" w:hAnsi="Courier New" w:cs="Courier New"/>
+          <w:bCs w:val="0"/>
+          <w:color w:val="BCBEC4"/>
+          <w:kern w:val="0"/>
+          <w:sz w:val="20"/>
+          <w:szCs w:val="20"/>
+          <w:lang w:eastAsia="en-IN"/>
+          <w14:ligatures w14:val="none"/>
+        </w:rPr>
+        <w:t xml:space="preserve">String </w:t>
+      </w:r>
+      <w:proofErr w:type="spellStart"/>
+      <w:r>
+        <w:rPr>
+          <w:rFonts w:ascii="Courier New" w:eastAsia="Times New Roman" w:hAnsi="Courier New" w:cs="Courier New"/>
+          <w:bCs w:val="0"/>
+          <w:color w:val="C77DBB"/>
+          <w:kern w:val="0"/>
+          <w:sz w:val="20"/>
+          <w:szCs w:val="20"/>
+          <w:lang w:eastAsia="en-IN"/>
+          <w14:ligatures w14:val="none"/>
+        </w:rPr>
+        <w:t>firstName</w:t>
+      </w:r>
+      <w:proofErr w:type="spellEnd"/>
+      <w:r>
+        <w:rPr>
+          <w:rFonts w:ascii="Courier New" w:eastAsia="Times New Roman" w:hAnsi="Courier New" w:cs="Courier New"/>
+          <w:bCs w:val="0"/>
+          <w:color w:val="BCBEC4"/>
+          <w:kern w:val="0"/>
+          <w:sz w:val="20"/>
+          <w:szCs w:val="20"/>
+          <w:lang w:eastAsia="en-IN"/>
+          <w14:ligatures w14:val="none"/>
+        </w:rPr>
+        <w:t>;</w:t>
+      </w:r>
+      <w:r>
+        <w:rPr>
+          <w:rFonts w:ascii="Courier New" w:eastAsia="Times New Roman" w:hAnsi="Courier New" w:cs="Courier New"/>
+          <w:bCs w:val="0"/>
+          <w:color w:val="BCBEC4"/>
+          <w:kern w:val="0"/>
+          <w:sz w:val="20"/>
+          <w:szCs w:val="20"/>
+          <w:lang w:eastAsia="en-IN"/>
+          <w14:ligatures w14:val="none"/>
+        </w:rPr>
+        <w:br/>
+      </w:r>
+      <w:r>
+        <w:rPr>
+          <w:rFonts w:ascii="Courier New" w:eastAsia="Times New Roman" w:hAnsi="Courier New" w:cs="Courier New"/>
+          <w:bCs w:val="0"/>
+          <w:color w:val="BCBEC4"/>
+          <w:kern w:val="0"/>
+          <w:sz w:val="20"/>
+          <w:szCs w:val="20"/>
+          <w:lang w:eastAsia="en-IN"/>
+          <w14:ligatures w14:val="none"/>
+        </w:rPr>
+        <w:br/>
+        <w:t xml:space="preserve">    </w:t>
+      </w:r>
+      <w:r>
+        <w:rPr>
+          <w:rFonts w:ascii="Courier New" w:eastAsia="Times New Roman" w:hAnsi="Courier New" w:cs="Courier New"/>
+          <w:bCs w:val="0"/>
+          <w:color w:val="B3AE60"/>
+          <w:kern w:val="0"/>
+          <w:sz w:val="20"/>
+          <w:szCs w:val="20"/>
+          <w:lang w:eastAsia="en-IN"/>
+          <w14:ligatures w14:val="none"/>
+        </w:rPr>
+        <w:t>@Column</w:t>
+      </w:r>
+      <w:r>
+        <w:rPr>
+          <w:rFonts w:ascii="Courier New" w:eastAsia="Times New Roman" w:hAnsi="Courier New" w:cs="Courier New"/>
+          <w:bCs w:val="0"/>
+          <w:color w:val="BCBEC4"/>
+          <w:kern w:val="0"/>
+          <w:sz w:val="20"/>
+          <w:szCs w:val="20"/>
+          <w:lang w:eastAsia="en-IN"/>
+          <w14:ligatures w14:val="none"/>
+        </w:rPr>
+        <w:t xml:space="preserve">(name = </w:t>
+      </w:r>
+      <w:r>
+        <w:rPr>
+          <w:rFonts w:ascii="Courier New" w:eastAsia="Times New Roman" w:hAnsi="Courier New" w:cs="Courier New"/>
+          <w:bCs w:val="0"/>
+          <w:color w:val="6AAB73"/>
+          <w:kern w:val="0"/>
+          <w:sz w:val="20"/>
+          <w:szCs w:val="20"/>
+          <w:lang w:eastAsia="en-IN"/>
+          <w14:ligatures w14:val="none"/>
+        </w:rPr>
+        <w:t>"</w:t>
+      </w:r>
+      <w:proofErr w:type="spellStart"/>
+      <w:r>
+        <w:rPr>
+          <w:rFonts w:ascii="Courier New" w:eastAsia="Times New Roman" w:hAnsi="Courier New" w:cs="Courier New"/>
+          <w:bCs w:val="0"/>
+          <w:color w:val="6AAB73"/>
+          <w:kern w:val="0"/>
+          <w:sz w:val="20"/>
+          <w:szCs w:val="20"/>
+          <w:lang w:eastAsia="en-IN"/>
+          <w14:ligatures w14:val="none"/>
+        </w:rPr>
+        <w:t>last_Name</w:t>
+      </w:r>
+      <w:proofErr w:type="spellEnd"/>
+      <w:r>
+        <w:rPr>
+          <w:rFonts w:ascii="Courier New" w:eastAsia="Times New Roman" w:hAnsi="Courier New" w:cs="Courier New"/>
+          <w:bCs w:val="0"/>
+          <w:color w:val="6AAB73"/>
+          <w:kern w:val="0"/>
+          <w:sz w:val="20"/>
+          <w:szCs w:val="20"/>
+          <w:lang w:eastAsia="en-IN"/>
+          <w14:ligatures w14:val="none"/>
+        </w:rPr>
+        <w:t>"</w:t>
+      </w:r>
+      <w:r>
+        <w:rPr>
+          <w:rFonts w:ascii="Courier New" w:eastAsia="Times New Roman" w:hAnsi="Courier New" w:cs="Courier New"/>
+          <w:bCs w:val="0"/>
+          <w:color w:val="BCBEC4"/>
+          <w:kern w:val="0"/>
+          <w:sz w:val="20"/>
+          <w:szCs w:val="20"/>
+          <w:lang w:eastAsia="en-IN"/>
+          <w14:ligatures w14:val="none"/>
+        </w:rPr>
+        <w:t>)</w:t>
+      </w:r>
+      <w:r>
+        <w:rPr>
+          <w:rFonts w:ascii="Courier New" w:eastAsia="Times New Roman" w:hAnsi="Courier New" w:cs="Courier New"/>
+          <w:bCs w:val="0"/>
+          <w:color w:val="BCBEC4"/>
+          <w:kern w:val="0"/>
+          <w:sz w:val="20"/>
+          <w:szCs w:val="20"/>
+          <w:lang w:eastAsia="en-IN"/>
+          <w14:ligatures w14:val="none"/>
+        </w:rPr>
+        <w:br/>
+        <w:t xml:space="preserve">    </w:t>
+      </w:r>
+      <w:r>
+        <w:rPr>
+          <w:rFonts w:ascii="Courier New" w:eastAsia="Times New Roman" w:hAnsi="Courier New" w:cs="Courier New"/>
+          <w:bCs w:val="0"/>
+          <w:color w:val="CF8E6D"/>
+          <w:kern w:val="0"/>
+          <w:sz w:val="20"/>
+          <w:szCs w:val="20"/>
+          <w:lang w:eastAsia="en-IN"/>
+          <w14:ligatures w14:val="none"/>
+        </w:rPr>
+        <w:t xml:space="preserve">private </w:t>
+      </w:r>
+      <w:r>
+        <w:rPr>
+          <w:rFonts w:ascii="Courier New" w:eastAsia="Times New Roman" w:hAnsi="Courier New" w:cs="Courier New"/>
+          <w:bCs w:val="0"/>
+          <w:color w:val="BCBEC4"/>
+          <w:kern w:val="0"/>
+          <w:sz w:val="20"/>
+          <w:szCs w:val="20"/>
+          <w:lang w:eastAsia="en-IN"/>
+          <w14:ligatures w14:val="none"/>
+        </w:rPr>
+        <w:t xml:space="preserve">String </w:t>
+      </w:r>
+      <w:proofErr w:type="spellStart"/>
+      <w:r>
+        <w:rPr>
+          <w:rFonts w:ascii="Courier New" w:eastAsia="Times New Roman" w:hAnsi="Courier New" w:cs="Courier New"/>
+          <w:bCs w:val="0"/>
+          <w:color w:val="C77DBB"/>
+          <w:kern w:val="0"/>
+          <w:sz w:val="20"/>
+          <w:szCs w:val="20"/>
+          <w:lang w:eastAsia="en-IN"/>
+          <w14:ligatures w14:val="none"/>
+        </w:rPr>
+        <w:t>lastName</w:t>
+      </w:r>
+      <w:proofErr w:type="spellEnd"/>
+      <w:r>
+        <w:rPr>
+          <w:rFonts w:ascii="Courier New" w:eastAsia="Times New Roman" w:hAnsi="Courier New" w:cs="Courier New"/>
+          <w:bCs w:val="0"/>
+          <w:color w:val="BCBEC4"/>
+          <w:kern w:val="0"/>
+          <w:sz w:val="20"/>
+          <w:szCs w:val="20"/>
+          <w:lang w:eastAsia="en-IN"/>
+          <w14:ligatures w14:val="none"/>
+        </w:rPr>
+        <w:t>;</w:t>
+      </w:r>
+      <w:r>
+        <w:rPr>
+          <w:rFonts w:ascii="Courier New" w:eastAsia="Times New Roman" w:hAnsi="Courier New" w:cs="Courier New"/>
+          <w:bCs w:val="0"/>
+          <w:color w:val="BCBEC4"/>
+          <w:kern w:val="0"/>
+          <w:sz w:val="20"/>
+          <w:szCs w:val="20"/>
+          <w:lang w:eastAsia="en-IN"/>
+          <w14:ligatures w14:val="none"/>
+        </w:rPr>
+        <w:br/>
+      </w:r>
+      <w:r>
+        <w:rPr>
+          <w:rFonts w:ascii="Courier New" w:eastAsia="Times New Roman" w:hAnsi="Courier New" w:cs="Courier New"/>
+          <w:bCs w:val="0"/>
+          <w:color w:val="BCBEC4"/>
+          <w:kern w:val="0"/>
+          <w:sz w:val="20"/>
+          <w:szCs w:val="20"/>
+          <w:lang w:eastAsia="en-IN"/>
+          <w14:ligatures w14:val="none"/>
+        </w:rPr>
+        <w:br/>
+        <w:t xml:space="preserve">    </w:t>
+      </w:r>
+      <w:r>
+        <w:rPr>
+          <w:rFonts w:ascii="Courier New" w:eastAsia="Times New Roman" w:hAnsi="Courier New" w:cs="Courier New"/>
+          <w:bCs w:val="0"/>
+          <w:color w:val="7A7E85"/>
+          <w:kern w:val="0"/>
+          <w:sz w:val="20"/>
+          <w:szCs w:val="20"/>
+          <w:lang w:eastAsia="en-IN"/>
+          <w14:ligatures w14:val="none"/>
+        </w:rPr>
+        <w:t xml:space="preserve">// (cascade = </w:t>
+      </w:r>
+      <w:proofErr w:type="spellStart"/>
+      <w:r>
+        <w:rPr>
+          <w:rFonts w:ascii="Courier New" w:eastAsia="Times New Roman" w:hAnsi="Courier New" w:cs="Courier New"/>
+          <w:bCs w:val="0"/>
+          <w:color w:val="7A7E85"/>
+          <w:kern w:val="0"/>
+          <w:sz w:val="20"/>
+          <w:szCs w:val="20"/>
+          <w:lang w:eastAsia="en-IN"/>
+          <w14:ligatures w14:val="none"/>
+        </w:rPr>
+        <w:t>CascadeType.ALL</w:t>
+      </w:r>
+      <w:proofErr w:type="spellEnd"/>
+      <w:r>
+        <w:rPr>
+          <w:rFonts w:ascii="Courier New" w:eastAsia="Times New Roman" w:hAnsi="Courier New" w:cs="Courier New"/>
+          <w:bCs w:val="0"/>
+          <w:color w:val="7A7E85"/>
+          <w:kern w:val="0"/>
+          <w:sz w:val="20"/>
+          <w:szCs w:val="20"/>
+          <w:lang w:eastAsia="en-IN"/>
+          <w14:ligatures w14:val="none"/>
+        </w:rPr>
+        <w:t>) If we update a customer who also has an address attached it will also update the address</w:t>
+      </w:r>
+      <w:r>
+        <w:rPr>
+          <w:rFonts w:ascii="Courier New" w:eastAsia="Times New Roman" w:hAnsi="Courier New" w:cs="Courier New"/>
+          <w:bCs w:val="0"/>
+          <w:color w:val="7A7E85"/>
+          <w:kern w:val="0"/>
+          <w:sz w:val="20"/>
+          <w:szCs w:val="20"/>
+          <w:lang w:eastAsia="en-IN"/>
+          <w14:ligatures w14:val="none"/>
+        </w:rPr>
+        <w:br/>
+        <w:t xml:space="preserve">    </w:t>
+      </w:r>
+      <w:r>
+        <w:rPr>
+          <w:rFonts w:ascii="Courier New" w:eastAsia="Times New Roman" w:hAnsi="Courier New" w:cs="Courier New"/>
+          <w:bCs w:val="0"/>
+          <w:color w:val="B3AE60"/>
+          <w:kern w:val="0"/>
+          <w:sz w:val="20"/>
+          <w:szCs w:val="20"/>
+          <w:lang w:eastAsia="en-IN"/>
+          <w14:ligatures w14:val="none"/>
+        </w:rPr>
+        <w:t>@ManyToMany</w:t>
+      </w:r>
+      <w:r>
+        <w:rPr>
+          <w:rFonts w:ascii="Courier New" w:eastAsia="Times New Roman" w:hAnsi="Courier New" w:cs="Courier New"/>
+          <w:bCs w:val="0"/>
+          <w:color w:val="B3AE60"/>
+          <w:kern w:val="0"/>
+          <w:sz w:val="20"/>
+          <w:szCs w:val="20"/>
+          <w:lang w:eastAsia="en-IN"/>
+          <w14:ligatures w14:val="none"/>
+        </w:rPr>
+        <w:br/>
+        <w:t xml:space="preserve">    @JoinTable</w:t>
+      </w:r>
+      <w:r>
+        <w:rPr>
+          <w:rFonts w:ascii="Courier New" w:eastAsia="Times New Roman" w:hAnsi="Courier New" w:cs="Courier New"/>
+          <w:bCs w:val="0"/>
+          <w:color w:val="BCBEC4"/>
+          <w:kern w:val="0"/>
+          <w:sz w:val="20"/>
+          <w:szCs w:val="20"/>
+          <w:lang w:eastAsia="en-IN"/>
+          <w14:ligatures w14:val="none"/>
+        </w:rPr>
+        <w:t>(</w:t>
+      </w:r>
+      <w:r>
+        <w:rPr>
+          <w:rFonts w:ascii="Courier New" w:eastAsia="Times New Roman" w:hAnsi="Courier New" w:cs="Courier New"/>
+          <w:bCs w:val="0"/>
+          <w:color w:val="BCBEC4"/>
+          <w:kern w:val="0"/>
+          <w:sz w:val="20"/>
+          <w:szCs w:val="20"/>
+          <w:lang w:eastAsia="en-IN"/>
+          <w14:ligatures w14:val="none"/>
+        </w:rPr>
+        <w:br/>
+        <w:t xml:space="preserve">            name = </w:t>
+      </w:r>
+      <w:r>
+        <w:rPr>
+          <w:rFonts w:ascii="Courier New" w:eastAsia="Times New Roman" w:hAnsi="Courier New" w:cs="Courier New"/>
+          <w:bCs w:val="0"/>
+          <w:color w:val="6AAB73"/>
+          <w:kern w:val="0"/>
+          <w:sz w:val="20"/>
+          <w:szCs w:val="20"/>
+          <w:lang w:eastAsia="en-IN"/>
+          <w14:ligatures w14:val="none"/>
+        </w:rPr>
+        <w:t>"</w:t>
+      </w:r>
+      <w:proofErr w:type="spellStart"/>
+      <w:r>
+        <w:rPr>
+          <w:rFonts w:ascii="Courier New" w:eastAsia="Times New Roman" w:hAnsi="Courier New" w:cs="Courier New"/>
+          <w:bCs w:val="0"/>
+          <w:color w:val="6AAB73"/>
+          <w:kern w:val="0"/>
+          <w:sz w:val="20"/>
+          <w:szCs w:val="20"/>
+          <w:lang w:eastAsia="en-IN"/>
+          <w14:ligatures w14:val="none"/>
+        </w:rPr>
+        <w:t>customer_address</w:t>
+      </w:r>
+      <w:proofErr w:type="spellEnd"/>
+      <w:r>
+        <w:rPr>
+          <w:rFonts w:ascii="Courier New" w:eastAsia="Times New Roman" w:hAnsi="Courier New" w:cs="Courier New"/>
+          <w:bCs w:val="0"/>
+          <w:color w:val="6AAB73"/>
+          <w:kern w:val="0"/>
+          <w:sz w:val="20"/>
+          <w:szCs w:val="20"/>
+          <w:lang w:eastAsia="en-IN"/>
+          <w14:ligatures w14:val="none"/>
+        </w:rPr>
+        <w:t>"</w:t>
+      </w:r>
+      <w:r>
+        <w:rPr>
+          <w:rFonts w:ascii="Courier New" w:eastAsia="Times New Roman" w:hAnsi="Courier New" w:cs="Courier New"/>
+          <w:bCs w:val="0"/>
+          <w:color w:val="BCBEC4"/>
+          <w:kern w:val="0"/>
+          <w:sz w:val="20"/>
+          <w:szCs w:val="20"/>
+          <w:lang w:eastAsia="en-IN"/>
+          <w14:ligatures w14:val="none"/>
+        </w:rPr>
+        <w:t>,</w:t>
+      </w:r>
+      <w:r>
+        <w:rPr>
+          <w:rFonts w:ascii="Courier New" w:eastAsia="Times New Roman" w:hAnsi="Courier New" w:cs="Courier New"/>
+          <w:bCs w:val="0"/>
+          <w:color w:val="BCBEC4"/>
+          <w:kern w:val="0"/>
+          <w:sz w:val="20"/>
+          <w:szCs w:val="20"/>
+          <w:lang w:eastAsia="en-IN"/>
+          <w14:ligatures w14:val="none"/>
+        </w:rPr>
+        <w:br/>
+        <w:t xml:space="preserve">            </w:t>
+      </w:r>
+      <w:proofErr w:type="spellStart"/>
+      <w:r>
+        <w:rPr>
+          <w:rFonts w:ascii="Courier New" w:eastAsia="Times New Roman" w:hAnsi="Courier New" w:cs="Courier New"/>
+          <w:bCs w:val="0"/>
+          <w:color w:val="BCBEC4"/>
+          <w:kern w:val="0"/>
+          <w:sz w:val="20"/>
+          <w:szCs w:val="20"/>
+          <w:lang w:eastAsia="en-IN"/>
+          <w14:ligatures w14:val="none"/>
+        </w:rPr>
+        <w:t>joinColumns</w:t>
+      </w:r>
+      <w:proofErr w:type="spellEnd"/>
+      <w:r>
+        <w:rPr>
+          <w:rFonts w:ascii="Courier New" w:eastAsia="Times New Roman" w:hAnsi="Courier New" w:cs="Courier New"/>
+          <w:bCs w:val="0"/>
+          <w:color w:val="BCBEC4"/>
+          <w:kern w:val="0"/>
+          <w:sz w:val="20"/>
+          <w:szCs w:val="20"/>
+          <w:lang w:eastAsia="en-IN"/>
+          <w14:ligatures w14:val="none"/>
+        </w:rPr>
+        <w:t xml:space="preserve"> = </w:t>
+      </w:r>
+      <w:r>
+        <w:rPr>
+          <w:rFonts w:ascii="Courier New" w:eastAsia="Times New Roman" w:hAnsi="Courier New" w:cs="Courier New"/>
+          <w:bCs w:val="0"/>
+          <w:color w:val="B3AE60"/>
+          <w:kern w:val="0"/>
+          <w:sz w:val="20"/>
+          <w:szCs w:val="20"/>
+          <w:lang w:eastAsia="en-IN"/>
+          <w14:ligatures w14:val="none"/>
+        </w:rPr>
+        <w:t>@JoinColumn</w:t>
+      </w:r>
+      <w:r>
+        <w:rPr>
+          <w:rFonts w:ascii="Courier New" w:eastAsia="Times New Roman" w:hAnsi="Courier New" w:cs="Courier New"/>
+          <w:bCs w:val="0"/>
+          <w:color w:val="BCBEC4"/>
+          <w:kern w:val="0"/>
+          <w:sz w:val="20"/>
+          <w:szCs w:val="20"/>
+          <w:lang w:eastAsia="en-IN"/>
+          <w14:ligatures w14:val="none"/>
+        </w:rPr>
+        <w:t xml:space="preserve">(name = </w:t>
+      </w:r>
+      <w:r>
+        <w:rPr>
+          <w:rFonts w:ascii="Courier New" w:eastAsia="Times New Roman" w:hAnsi="Courier New" w:cs="Courier New"/>
+          <w:bCs w:val="0"/>
+          <w:color w:val="6AAB73"/>
+          <w:kern w:val="0"/>
+          <w:sz w:val="20"/>
+          <w:szCs w:val="20"/>
+          <w:lang w:eastAsia="en-IN"/>
+          <w14:ligatures w14:val="none"/>
+        </w:rPr>
+        <w:t>"</w:t>
+      </w:r>
+      <w:proofErr w:type="spellStart"/>
+      <w:r>
+        <w:rPr>
+          <w:rFonts w:ascii="Courier New" w:eastAsia="Times New Roman" w:hAnsi="Courier New" w:cs="Courier New"/>
+          <w:bCs w:val="0"/>
+          <w:color w:val="6AAB73"/>
+          <w:kern w:val="0"/>
+          <w:sz w:val="20"/>
+          <w:szCs w:val="20"/>
+          <w:lang w:eastAsia="en-IN"/>
+          <w14:ligatures w14:val="none"/>
+        </w:rPr>
+        <w:t>customer_id</w:t>
+      </w:r>
+      <w:proofErr w:type="spellEnd"/>
+      <w:r>
+        <w:rPr>
+          <w:rFonts w:ascii="Courier New" w:eastAsia="Times New Roman" w:hAnsi="Courier New" w:cs="Courier New"/>
+          <w:bCs w:val="0"/>
+          <w:color w:val="6AAB73"/>
+          <w:kern w:val="0"/>
+          <w:sz w:val="20"/>
+          <w:szCs w:val="20"/>
+          <w:lang w:eastAsia="en-IN"/>
+          <w14:ligatures w14:val="none"/>
+        </w:rPr>
+        <w:t>"</w:t>
+      </w:r>
+      <w:r>
+        <w:rPr>
+          <w:rFonts w:ascii="Courier New" w:eastAsia="Times New Roman" w:hAnsi="Courier New" w:cs="Courier New"/>
+          <w:bCs w:val="0"/>
+          <w:color w:val="BCBEC4"/>
+          <w:kern w:val="0"/>
+          <w:sz w:val="20"/>
+          <w:szCs w:val="20"/>
+          <w:lang w:eastAsia="en-IN"/>
+          <w14:ligatures w14:val="none"/>
+        </w:rPr>
+        <w:t>),</w:t>
+      </w:r>
+      <w:r>
+        <w:rPr>
+          <w:rFonts w:ascii="Courier New" w:eastAsia="Times New Roman" w:hAnsi="Courier New" w:cs="Courier New"/>
+          <w:bCs w:val="0"/>
+          <w:color w:val="BCBEC4"/>
+          <w:kern w:val="0"/>
+          <w:sz w:val="20"/>
+          <w:szCs w:val="20"/>
+          <w:lang w:eastAsia="en-IN"/>
+          <w14:ligatures w14:val="none"/>
+        </w:rPr>
+        <w:br/>
+        <w:t xml:space="preserve">            </w:t>
+      </w:r>
+      <w:proofErr w:type="spellStart"/>
+      <w:r>
+        <w:rPr>
+          <w:rFonts w:ascii="Courier New" w:eastAsia="Times New Roman" w:hAnsi="Courier New" w:cs="Courier New"/>
+          <w:bCs w:val="0"/>
+          <w:color w:val="BCBEC4"/>
+          <w:kern w:val="0"/>
+          <w:sz w:val="20"/>
+          <w:szCs w:val="20"/>
+          <w:lang w:eastAsia="en-IN"/>
+          <w14:ligatures w14:val="none"/>
+        </w:rPr>
+        <w:t>inverseJoinColumns</w:t>
+      </w:r>
+      <w:proofErr w:type="spellEnd"/>
+      <w:r>
+        <w:rPr>
+          <w:rFonts w:ascii="Courier New" w:eastAsia="Times New Roman" w:hAnsi="Courier New" w:cs="Courier New"/>
+          <w:bCs w:val="0"/>
+          <w:color w:val="BCBEC4"/>
+          <w:kern w:val="0"/>
+          <w:sz w:val="20"/>
+          <w:szCs w:val="20"/>
+          <w:lang w:eastAsia="en-IN"/>
+          <w14:ligatures w14:val="none"/>
+        </w:rPr>
+        <w:t xml:space="preserve"> = </w:t>
+      </w:r>
+      <w:r>
+        <w:rPr>
+          <w:rFonts w:ascii="Courier New" w:eastAsia="Times New Roman" w:hAnsi="Courier New" w:cs="Courier New"/>
+          <w:bCs w:val="0"/>
+          <w:color w:val="B3AE60"/>
+          <w:kern w:val="0"/>
+          <w:sz w:val="20"/>
+          <w:szCs w:val="20"/>
+          <w:lang w:eastAsia="en-IN"/>
+          <w14:ligatures w14:val="none"/>
+        </w:rPr>
+        <w:t>@JoinColumn</w:t>
+      </w:r>
+      <w:r>
+        <w:rPr>
+          <w:rFonts w:ascii="Courier New" w:eastAsia="Times New Roman" w:hAnsi="Courier New" w:cs="Courier New"/>
+          <w:bCs w:val="0"/>
+          <w:color w:val="BCBEC4"/>
+          <w:kern w:val="0"/>
+          <w:sz w:val="20"/>
+          <w:szCs w:val="20"/>
+          <w:lang w:eastAsia="en-IN"/>
+          <w14:ligatures w14:val="none"/>
+        </w:rPr>
+        <w:t xml:space="preserve">(name = </w:t>
+      </w:r>
+      <w:r>
+        <w:rPr>
+          <w:rFonts w:ascii="Courier New" w:eastAsia="Times New Roman" w:hAnsi="Courier New" w:cs="Courier New"/>
+          <w:bCs w:val="0"/>
+          <w:color w:val="6AAB73"/>
+          <w:kern w:val="0"/>
+          <w:sz w:val="20"/>
+          <w:szCs w:val="20"/>
+          <w:lang w:eastAsia="en-IN"/>
+          <w14:ligatures w14:val="none"/>
+        </w:rPr>
+        <w:t>"</w:t>
+      </w:r>
+      <w:proofErr w:type="spellStart"/>
+      <w:r>
+        <w:rPr>
+          <w:rFonts w:ascii="Courier New" w:eastAsia="Times New Roman" w:hAnsi="Courier New" w:cs="Courier New"/>
+          <w:bCs w:val="0"/>
+          <w:color w:val="6AAB73"/>
+          <w:kern w:val="0"/>
+          <w:sz w:val="20"/>
+          <w:szCs w:val="20"/>
+          <w:lang w:eastAsia="en-IN"/>
+          <w14:ligatures w14:val="none"/>
+        </w:rPr>
+        <w:t>address_id</w:t>
+      </w:r>
+      <w:proofErr w:type="spellEnd"/>
+      <w:r>
+        <w:rPr>
+          <w:rFonts w:ascii="Courier New" w:eastAsia="Times New Roman" w:hAnsi="Courier New" w:cs="Courier New"/>
+          <w:bCs w:val="0"/>
+          <w:color w:val="6AAB73"/>
+          <w:kern w:val="0"/>
+          <w:sz w:val="20"/>
+          <w:szCs w:val="20"/>
+          <w:lang w:eastAsia="en-IN"/>
+          <w14:ligatures w14:val="none"/>
+        </w:rPr>
+        <w:t>"</w:t>
+      </w:r>
+      <w:r>
+        <w:rPr>
+          <w:rFonts w:ascii="Courier New" w:eastAsia="Times New Roman" w:hAnsi="Courier New" w:cs="Courier New"/>
+          <w:bCs w:val="0"/>
+          <w:color w:val="BCBEC4"/>
+          <w:kern w:val="0"/>
+          <w:sz w:val="20"/>
+          <w:szCs w:val="20"/>
+          <w:lang w:eastAsia="en-IN"/>
+          <w14:ligatures w14:val="none"/>
+        </w:rPr>
+        <w:t>)</w:t>
+      </w:r>
+      <w:r>
+        <w:rPr>
+          <w:rFonts w:ascii="Courier New" w:eastAsia="Times New Roman" w:hAnsi="Courier New" w:cs="Courier New"/>
+          <w:bCs w:val="0"/>
+          <w:color w:val="BCBEC4"/>
+          <w:kern w:val="0"/>
+          <w:sz w:val="20"/>
+          <w:szCs w:val="20"/>
+          <w:lang w:eastAsia="en-IN"/>
+          <w14:ligatures w14:val="none"/>
+        </w:rPr>
+        <w:br/>
+        <w:t xml:space="preserve">    )</w:t>
+      </w:r>
+      <w:r>
+        <w:rPr>
+          <w:rFonts w:ascii="Courier New" w:eastAsia="Times New Roman" w:hAnsi="Courier New" w:cs="Courier New"/>
+          <w:bCs w:val="0"/>
+          <w:color w:val="BCBEC4"/>
+          <w:kern w:val="0"/>
+          <w:sz w:val="20"/>
+          <w:szCs w:val="20"/>
+          <w:lang w:eastAsia="en-IN"/>
+          <w14:ligatures w14:val="none"/>
+        </w:rPr>
+        <w:br/>
+        <w:t xml:space="preserve">    </w:t>
+      </w:r>
+      <w:r>
+        <w:rPr>
+          <w:rFonts w:ascii="Courier New" w:eastAsia="Times New Roman" w:hAnsi="Courier New" w:cs="Courier New"/>
+          <w:bCs w:val="0"/>
+          <w:color w:val="CF8E6D"/>
+          <w:kern w:val="0"/>
+          <w:sz w:val="20"/>
+          <w:szCs w:val="20"/>
+          <w:lang w:eastAsia="en-IN"/>
+          <w14:ligatures w14:val="none"/>
+        </w:rPr>
+        <w:t xml:space="preserve">private </w:t>
+      </w:r>
+      <w:r>
+        <w:rPr>
+          <w:rFonts w:ascii="Courier New" w:eastAsia="Times New Roman" w:hAnsi="Courier New" w:cs="Courier New"/>
+          <w:bCs w:val="0"/>
+          <w:color w:val="BCBEC4"/>
+          <w:kern w:val="0"/>
+          <w:sz w:val="20"/>
+          <w:szCs w:val="20"/>
+          <w:lang w:eastAsia="en-IN"/>
+          <w14:ligatures w14:val="none"/>
+        </w:rPr>
+        <w:t xml:space="preserve">List&lt;Address&gt; </w:t>
+      </w:r>
+      <w:r>
+        <w:rPr>
+          <w:rFonts w:ascii="Courier New" w:eastAsia="Times New Roman" w:hAnsi="Courier New" w:cs="Courier New"/>
+          <w:bCs w:val="0"/>
+          <w:color w:val="C77DBB"/>
+          <w:kern w:val="0"/>
+          <w:sz w:val="20"/>
+          <w:szCs w:val="20"/>
+          <w:lang w:eastAsia="en-IN"/>
+          <w14:ligatures w14:val="none"/>
+        </w:rPr>
+        <w:t>addresses</w:t>
+      </w:r>
+      <w:r>
+        <w:rPr>
+          <w:rFonts w:ascii="Courier New" w:eastAsia="Times New Roman" w:hAnsi="Courier New" w:cs="Courier New"/>
+          <w:bCs w:val="0"/>
+          <w:color w:val="BCBEC4"/>
+          <w:kern w:val="0"/>
+          <w:sz w:val="20"/>
+          <w:szCs w:val="20"/>
+          <w:lang w:eastAsia="en-IN"/>
+          <w14:ligatures w14:val="none"/>
+        </w:rPr>
+        <w:t>;</w:t>
+      </w:r>
+      <w:r>
+        <w:rPr>
+          <w:rFonts w:ascii="Courier New" w:eastAsia="Times New Roman" w:hAnsi="Courier New" w:cs="Courier New"/>
+          <w:bCs w:val="0"/>
+          <w:color w:val="BCBEC4"/>
+          <w:kern w:val="0"/>
+          <w:sz w:val="20"/>
+          <w:szCs w:val="20"/>
+          <w:lang w:eastAsia="en-IN"/>
+          <w14:ligatures w14:val="none"/>
+        </w:rPr>
+        <w:br/>
+        <w:t>}</w:t>
+      </w:r>
+    </w:p>
+    <w:p/>
+    <w:p>
+      <w:pPr>
+        <w:shd w:val="clear" w:color="auto" w:fill="1E1F22"/>
+        <w:tabs>
+          <w:tab w:val="left" w:pos="916"/>
+          <w:tab w:val="left" w:pos="1832"/>
+          <w:tab w:val="left" w:pos="2748"/>
+          <w:tab w:val="left" w:pos="3664"/>
+          <w:tab w:val="left" w:pos="4580"/>
+          <w:tab w:val="left" w:pos="5496"/>
+          <w:tab w:val="left" w:pos="6412"/>
+          <w:tab w:val="left" w:pos="7328"/>
+          <w:tab w:val="left" w:pos="8244"/>
+          <w:tab w:val="left" w:pos="9160"/>
+          <w:tab w:val="left" w:pos="10076"/>
+          <w:tab w:val="left" w:pos="10992"/>
+          <w:tab w:val="left" w:pos="11908"/>
+          <w:tab w:val="left" w:pos="12824"/>
+          <w:tab w:val="left" w:pos="13740"/>
+          <w:tab w:val="left" w:pos="14656"/>
+        </w:tabs>
+        <w:spacing w:after="0" w:line="240" w:lineRule="auto"/>
+        <w:rPr>
+          <w:rFonts w:ascii="Courier New" w:eastAsia="Times New Roman" w:hAnsi="Courier New" w:cs="Courier New"/>
+          <w:bCs w:val="0"/>
+          <w:color w:val="BCBEC4"/>
+          <w:kern w:val="0"/>
+          <w:sz w:val="20"/>
+          <w:szCs w:val="20"/>
+          <w:lang w:eastAsia="en-IN"/>
+          <w14:ligatures w14:val="none"/>
+        </w:rPr>
+      </w:pPr>
+      <w:r>
+        <w:rPr>
+          <w:rFonts w:ascii="Courier New" w:eastAsia="Times New Roman" w:hAnsi="Courier New" w:cs="Courier New"/>
+          <w:bCs w:val="0"/>
+          <w:color w:val="CF8E6D"/>
+          <w:kern w:val="0"/>
+          <w:sz w:val="20"/>
+          <w:szCs w:val="20"/>
+          <w:lang w:eastAsia="en-IN"/>
+          <w14:ligatures w14:val="none"/>
+        </w:rPr>
+        <w:t xml:space="preserve">public class </w:t>
+      </w:r>
+      <w:r>
+        <w:rPr>
+          <w:rFonts w:ascii="Courier New" w:eastAsia="Times New Roman" w:hAnsi="Courier New" w:cs="Courier New"/>
+          <w:bCs w:val="0"/>
+          <w:color w:val="BCBEC4"/>
+          <w:kern w:val="0"/>
+          <w:sz w:val="20"/>
+          <w:szCs w:val="20"/>
+          <w:lang w:eastAsia="en-IN"/>
+          <w14:ligatures w14:val="none"/>
+        </w:rPr>
+        <w:t>Address {</w:t>
+      </w:r>
+      <w:r>
+        <w:rPr>
+          <w:rFonts w:ascii="Courier New" w:eastAsia="Times New Roman" w:hAnsi="Courier New" w:cs="Courier New"/>
+          <w:bCs w:val="0"/>
+          <w:color w:val="BCBEC4"/>
+          <w:kern w:val="0"/>
+          <w:sz w:val="20"/>
+          <w:szCs w:val="20"/>
+          <w:lang w:eastAsia="en-IN"/>
+          <w14:ligatures w14:val="none"/>
+        </w:rPr>
+        <w:br/>
+        <w:t xml:space="preserve">    </w:t>
+      </w:r>
+      <w:r>
+        <w:rPr>
+          <w:rFonts w:ascii="Courier New" w:eastAsia="Times New Roman" w:hAnsi="Courier New" w:cs="Courier New"/>
+          <w:bCs w:val="0"/>
+          <w:color w:val="B3AE60"/>
+          <w:kern w:val="0"/>
+          <w:sz w:val="20"/>
+          <w:szCs w:val="20"/>
+          <w:lang w:eastAsia="en-IN"/>
+          <w14:ligatures w14:val="none"/>
+        </w:rPr>
+        <w:t>@Id</w:t>
+      </w:r>
+      <w:r>
+        <w:rPr>
+          <w:rFonts w:ascii="Courier New" w:eastAsia="Times New Roman" w:hAnsi="Courier New" w:cs="Courier New"/>
+          <w:bCs w:val="0"/>
+          <w:color w:val="B3AE60"/>
+          <w:kern w:val="0"/>
+          <w:sz w:val="20"/>
+          <w:szCs w:val="20"/>
+          <w:lang w:eastAsia="en-IN"/>
+          <w14:ligatures w14:val="none"/>
+        </w:rPr>
+        <w:br/>
+        <w:t xml:space="preserve">    @GeneratedValue</w:t>
+      </w:r>
+      <w:r>
+        <w:rPr>
+          <w:rFonts w:ascii="Courier New" w:eastAsia="Times New Roman" w:hAnsi="Courier New" w:cs="Courier New"/>
+          <w:bCs w:val="0"/>
+          <w:color w:val="BCBEC4"/>
+          <w:kern w:val="0"/>
+          <w:sz w:val="20"/>
+          <w:szCs w:val="20"/>
+          <w:lang w:eastAsia="en-IN"/>
+          <w14:ligatures w14:val="none"/>
+        </w:rPr>
+        <w:t xml:space="preserve">(strategy = </w:t>
+      </w:r>
+      <w:proofErr w:type="spellStart"/>
+      <w:r>
+        <w:rPr>
+          <w:rFonts w:ascii="Courier New" w:eastAsia="Times New Roman" w:hAnsi="Courier New" w:cs="Courier New"/>
+          <w:bCs w:val="0"/>
+          <w:color w:val="BCBEC4"/>
+          <w:kern w:val="0"/>
+          <w:sz w:val="20"/>
+          <w:szCs w:val="20"/>
+          <w:lang w:eastAsia="en-IN"/>
+          <w14:ligatures w14:val="none"/>
+        </w:rPr>
+        <w:t>GenerationType.</w:t>
+      </w:r>
+      <w:r>
+        <w:rPr>
+          <w:rFonts w:ascii="Courier New" w:eastAsia="Times New Roman" w:hAnsi="Courier New" w:cs="Courier New"/>
+          <w:bCs w:val="0"/>
+          <w:i/>
+          <w:iCs/>
+          <w:color w:val="C77DBB"/>
+          <w:kern w:val="0"/>
+          <w:sz w:val="20"/>
+          <w:szCs w:val="20"/>
+          <w:lang w:eastAsia="en-IN"/>
+          <w14:ligatures w14:val="none"/>
+        </w:rPr>
+        <w:t>IDENTITY</w:t>
+      </w:r>
+      <w:proofErr w:type="spellEnd"/>
+      <w:r>
+        <w:rPr>
+          <w:rFonts w:ascii="Courier New" w:eastAsia="Times New Roman" w:hAnsi="Courier New" w:cs="Courier New"/>
+          <w:bCs w:val="0"/>
+          <w:color w:val="BCBEC4"/>
+          <w:kern w:val="0"/>
+          <w:sz w:val="20"/>
+          <w:szCs w:val="20"/>
+          <w:lang w:eastAsia="en-IN"/>
+          <w14:ligatures w14:val="none"/>
+        </w:rPr>
+        <w:t>)</w:t>
+      </w:r>
+      <w:r>
+        <w:rPr>
+          <w:rFonts w:ascii="Courier New" w:eastAsia="Times New Roman" w:hAnsi="Courier New" w:cs="Courier New"/>
+          <w:bCs w:val="0"/>
+          <w:color w:val="BCBEC4"/>
+          <w:kern w:val="0"/>
+          <w:sz w:val="20"/>
+          <w:szCs w:val="20"/>
+          <w:lang w:eastAsia="en-IN"/>
+          <w14:ligatures w14:val="none"/>
+        </w:rPr>
+        <w:br/>
+        <w:t xml:space="preserve">    </w:t>
+      </w:r>
+      <w:r>
+        <w:rPr>
+          <w:rFonts w:ascii="Courier New" w:eastAsia="Times New Roman" w:hAnsi="Courier New" w:cs="Courier New"/>
+          <w:bCs w:val="0"/>
+          <w:color w:val="B3AE60"/>
+          <w:kern w:val="0"/>
+          <w:sz w:val="20"/>
+          <w:szCs w:val="20"/>
+          <w:lang w:eastAsia="en-IN"/>
+          <w14:ligatures w14:val="none"/>
+        </w:rPr>
+        <w:t>@Column</w:t>
+      </w:r>
+      <w:r>
+        <w:rPr>
+          <w:rFonts w:ascii="Courier New" w:eastAsia="Times New Roman" w:hAnsi="Courier New" w:cs="Courier New"/>
+          <w:bCs w:val="0"/>
+          <w:color w:val="BCBEC4"/>
+          <w:kern w:val="0"/>
+          <w:sz w:val="20"/>
+          <w:szCs w:val="20"/>
+          <w:lang w:eastAsia="en-IN"/>
+          <w14:ligatures w14:val="none"/>
+        </w:rPr>
+        <w:t xml:space="preserve">(name = </w:t>
+      </w:r>
+      <w:r>
+        <w:rPr>
+          <w:rFonts w:ascii="Courier New" w:eastAsia="Times New Roman" w:hAnsi="Courier New" w:cs="Courier New"/>
+          <w:bCs w:val="0"/>
+          <w:color w:val="6AAB73"/>
+          <w:kern w:val="0"/>
+          <w:sz w:val="20"/>
+          <w:szCs w:val="20"/>
+          <w:lang w:eastAsia="en-IN"/>
+          <w14:ligatures w14:val="none"/>
+        </w:rPr>
+        <w:t>"id"</w:t>
+      </w:r>
+      <w:r>
+        <w:rPr>
+          <w:rFonts w:ascii="Courier New" w:eastAsia="Times New Roman" w:hAnsi="Courier New" w:cs="Courier New"/>
+          <w:bCs w:val="0"/>
+          <w:color w:val="BCBEC4"/>
+          <w:kern w:val="0"/>
+          <w:sz w:val="20"/>
+          <w:szCs w:val="20"/>
+          <w:lang w:eastAsia="en-IN"/>
+          <w14:ligatures w14:val="none"/>
+        </w:rPr>
+        <w:t>)</w:t>
+      </w:r>
+      <w:r>
+        <w:rPr>
+          <w:rFonts w:ascii="Courier New" w:eastAsia="Times New Roman" w:hAnsi="Courier New" w:cs="Courier New"/>
+          <w:bCs w:val="0"/>
+          <w:color w:val="BCBEC4"/>
+          <w:kern w:val="0"/>
+          <w:sz w:val="20"/>
+          <w:szCs w:val="20"/>
+          <w:lang w:eastAsia="en-IN"/>
+          <w14:ligatures w14:val="none"/>
+        </w:rPr>
+        <w:br/>
+        <w:t xml:space="preserve">    </w:t>
+      </w:r>
+      <w:r>
+        <w:rPr>
+          <w:rFonts w:ascii="Courier New" w:eastAsia="Times New Roman" w:hAnsi="Courier New" w:cs="Courier New"/>
+          <w:bCs w:val="0"/>
+          <w:color w:val="CF8E6D"/>
+          <w:kern w:val="0"/>
+          <w:sz w:val="20"/>
+          <w:szCs w:val="20"/>
+          <w:lang w:eastAsia="en-IN"/>
+          <w14:ligatures w14:val="none"/>
+        </w:rPr>
+        <w:t xml:space="preserve">private </w:t>
+      </w:r>
+      <w:r>
+        <w:rPr>
+          <w:rFonts w:ascii="Courier New" w:eastAsia="Times New Roman" w:hAnsi="Courier New" w:cs="Courier New"/>
+          <w:bCs w:val="0"/>
+          <w:color w:val="BCBEC4"/>
+          <w:kern w:val="0"/>
+          <w:sz w:val="20"/>
+          <w:szCs w:val="20"/>
+          <w:lang w:eastAsia="en-IN"/>
+          <w14:ligatures w14:val="none"/>
+        </w:rPr>
+        <w:t xml:space="preserve">Integer </w:t>
+      </w:r>
+      <w:r>
+        <w:rPr>
+          <w:rFonts w:ascii="Courier New" w:eastAsia="Times New Roman" w:hAnsi="Courier New" w:cs="Courier New"/>
+          <w:bCs w:val="0"/>
+          <w:color w:val="C77DBB"/>
+          <w:kern w:val="0"/>
+          <w:sz w:val="20"/>
+          <w:szCs w:val="20"/>
+          <w:lang w:eastAsia="en-IN"/>
+          <w14:ligatures w14:val="none"/>
+        </w:rPr>
+        <w:t>id</w:t>
+      </w:r>
+      <w:r>
+        <w:rPr>
+          <w:rFonts w:ascii="Courier New" w:eastAsia="Times New Roman" w:hAnsi="Courier New" w:cs="Courier New"/>
+          <w:bCs w:val="0"/>
+          <w:color w:val="BCBEC4"/>
+          <w:kern w:val="0"/>
+          <w:sz w:val="20"/>
+          <w:szCs w:val="20"/>
+          <w:lang w:eastAsia="en-IN"/>
+          <w14:ligatures w14:val="none"/>
+        </w:rPr>
+        <w:t>;</w:t>
+      </w:r>
+      <w:r>
+        <w:rPr>
+          <w:rFonts w:ascii="Courier New" w:eastAsia="Times New Roman" w:hAnsi="Courier New" w:cs="Courier New"/>
+          <w:bCs w:val="0"/>
+          <w:color w:val="BCBEC4"/>
+          <w:kern w:val="0"/>
+          <w:sz w:val="20"/>
+          <w:szCs w:val="20"/>
+          <w:lang w:eastAsia="en-IN"/>
+          <w14:ligatures w14:val="none"/>
+        </w:rPr>
+        <w:br/>
+      </w:r>
+      <w:r>
+        <w:rPr>
+          <w:rFonts w:ascii="Courier New" w:eastAsia="Times New Roman" w:hAnsi="Courier New" w:cs="Courier New"/>
+          <w:bCs w:val="0"/>
+          <w:color w:val="BCBEC4"/>
+          <w:kern w:val="0"/>
+          <w:sz w:val="20"/>
+          <w:szCs w:val="20"/>
+          <w:lang w:eastAsia="en-IN"/>
+          <w14:ligatures w14:val="none"/>
+        </w:rPr>
+        <w:br/>
+        <w:t xml:space="preserve">    </w:t>
+      </w:r>
+      <w:r>
+        <w:rPr>
+          <w:rFonts w:ascii="Courier New" w:eastAsia="Times New Roman" w:hAnsi="Courier New" w:cs="Courier New"/>
+          <w:bCs w:val="0"/>
+          <w:color w:val="B3AE60"/>
+          <w:kern w:val="0"/>
+          <w:sz w:val="20"/>
+          <w:szCs w:val="20"/>
+          <w:lang w:eastAsia="en-IN"/>
+          <w14:ligatures w14:val="none"/>
+        </w:rPr>
+        <w:t>@Column</w:t>
+      </w:r>
+      <w:r>
+        <w:rPr>
+          <w:rFonts w:ascii="Courier New" w:eastAsia="Times New Roman" w:hAnsi="Courier New" w:cs="Courier New"/>
+          <w:bCs w:val="0"/>
+          <w:color w:val="BCBEC4"/>
+          <w:kern w:val="0"/>
+          <w:sz w:val="20"/>
+          <w:szCs w:val="20"/>
+          <w:lang w:eastAsia="en-IN"/>
+          <w14:ligatures w14:val="none"/>
+        </w:rPr>
+        <w:t xml:space="preserve">(name = </w:t>
+      </w:r>
+      <w:r>
+        <w:rPr>
+          <w:rFonts w:ascii="Courier New" w:eastAsia="Times New Roman" w:hAnsi="Courier New" w:cs="Courier New"/>
+          <w:bCs w:val="0"/>
+          <w:color w:val="6AAB73"/>
+          <w:kern w:val="0"/>
+          <w:sz w:val="20"/>
+          <w:szCs w:val="20"/>
+          <w:lang w:eastAsia="en-IN"/>
+          <w14:ligatures w14:val="none"/>
+        </w:rPr>
+        <w:t>"street"</w:t>
+      </w:r>
+      <w:r>
+        <w:rPr>
+          <w:rFonts w:ascii="Courier New" w:eastAsia="Times New Roman" w:hAnsi="Courier New" w:cs="Courier New"/>
+          <w:bCs w:val="0"/>
+          <w:color w:val="BCBEC4"/>
+          <w:kern w:val="0"/>
+          <w:sz w:val="20"/>
+          <w:szCs w:val="20"/>
+          <w:lang w:eastAsia="en-IN"/>
+          <w14:ligatures w14:val="none"/>
+        </w:rPr>
+        <w:t>)</w:t>
+      </w:r>
+      <w:r>
+        <w:rPr>
+          <w:rFonts w:ascii="Courier New" w:eastAsia="Times New Roman" w:hAnsi="Courier New" w:cs="Courier New"/>
+          <w:bCs w:val="0"/>
+          <w:color w:val="BCBEC4"/>
+          <w:kern w:val="0"/>
+          <w:sz w:val="20"/>
+          <w:szCs w:val="20"/>
+          <w:lang w:eastAsia="en-IN"/>
+          <w14:ligatures w14:val="none"/>
+        </w:rPr>
+        <w:br/>
+        <w:t xml:space="preserve">    </w:t>
+      </w:r>
+      <w:r>
+        <w:rPr>
+          <w:rFonts w:ascii="Courier New" w:eastAsia="Times New Roman" w:hAnsi="Courier New" w:cs="Courier New"/>
+          <w:bCs w:val="0"/>
+          <w:color w:val="CF8E6D"/>
+          <w:kern w:val="0"/>
+          <w:sz w:val="20"/>
+          <w:szCs w:val="20"/>
+          <w:lang w:eastAsia="en-IN"/>
+          <w14:ligatures w14:val="none"/>
+        </w:rPr>
+        <w:t xml:space="preserve">private </w:t>
+      </w:r>
+      <w:r>
+        <w:rPr>
+          <w:rFonts w:ascii="Courier New" w:eastAsia="Times New Roman" w:hAnsi="Courier New" w:cs="Courier New"/>
+          <w:bCs w:val="0"/>
+          <w:color w:val="BCBEC4"/>
+          <w:kern w:val="0"/>
+          <w:sz w:val="20"/>
+          <w:szCs w:val="20"/>
+          <w:lang w:eastAsia="en-IN"/>
+          <w14:ligatures w14:val="none"/>
+        </w:rPr>
+        <w:t xml:space="preserve">String </w:t>
+      </w:r>
+      <w:r>
+        <w:rPr>
+          <w:rFonts w:ascii="Courier New" w:eastAsia="Times New Roman" w:hAnsi="Courier New" w:cs="Courier New"/>
+          <w:bCs w:val="0"/>
+          <w:color w:val="C77DBB"/>
+          <w:kern w:val="0"/>
+          <w:sz w:val="20"/>
+          <w:szCs w:val="20"/>
+          <w:lang w:eastAsia="en-IN"/>
+          <w14:ligatures w14:val="none"/>
+        </w:rPr>
+        <w:t>street</w:t>
+      </w:r>
+      <w:r>
+        <w:rPr>
+          <w:rFonts w:ascii="Courier New" w:eastAsia="Times New Roman" w:hAnsi="Courier New" w:cs="Courier New"/>
+          <w:bCs w:val="0"/>
+          <w:color w:val="BCBEC4"/>
+          <w:kern w:val="0"/>
+          <w:sz w:val="20"/>
+          <w:szCs w:val="20"/>
+          <w:lang w:eastAsia="en-IN"/>
+          <w14:ligatures w14:val="none"/>
+        </w:rPr>
+        <w:t>;</w:t>
+      </w:r>
+      <w:r>
+        <w:rPr>
+          <w:rFonts w:ascii="Courier New" w:eastAsia="Times New Roman" w:hAnsi="Courier New" w:cs="Courier New"/>
+          <w:bCs w:val="0"/>
+          <w:color w:val="BCBEC4"/>
+          <w:kern w:val="0"/>
+          <w:sz w:val="20"/>
+          <w:szCs w:val="20"/>
+          <w:lang w:eastAsia="en-IN"/>
+          <w14:ligatures w14:val="none"/>
+        </w:rPr>
+        <w:br/>
+      </w:r>
+      <w:r>
+        <w:rPr>
+          <w:rFonts w:ascii="Courier New" w:eastAsia="Times New Roman" w:hAnsi="Courier New" w:cs="Courier New"/>
+          <w:bCs w:val="0"/>
+          <w:color w:val="BCBEC4"/>
+          <w:kern w:val="0"/>
+          <w:sz w:val="20"/>
+          <w:szCs w:val="20"/>
+          <w:lang w:eastAsia="en-IN"/>
+          <w14:ligatures w14:val="none"/>
+        </w:rPr>
+        <w:br/>
+        <w:t xml:space="preserve">    </w:t>
+      </w:r>
+      <w:r>
+        <w:rPr>
+          <w:rFonts w:ascii="Courier New" w:eastAsia="Times New Roman" w:hAnsi="Courier New" w:cs="Courier New"/>
+          <w:bCs w:val="0"/>
+          <w:color w:val="B3AE60"/>
+          <w:kern w:val="0"/>
+          <w:sz w:val="20"/>
+          <w:szCs w:val="20"/>
+          <w:lang w:eastAsia="en-IN"/>
+          <w14:ligatures w14:val="none"/>
+        </w:rPr>
+        <w:t>@Column</w:t>
+      </w:r>
+      <w:r>
+        <w:rPr>
+          <w:rFonts w:ascii="Courier New" w:eastAsia="Times New Roman" w:hAnsi="Courier New" w:cs="Courier New"/>
+          <w:bCs w:val="0"/>
+          <w:color w:val="BCBEC4"/>
+          <w:kern w:val="0"/>
+          <w:sz w:val="20"/>
+          <w:szCs w:val="20"/>
+          <w:lang w:eastAsia="en-IN"/>
+          <w14:ligatures w14:val="none"/>
+        </w:rPr>
+        <w:t xml:space="preserve">(name = </w:t>
+      </w:r>
+      <w:r>
+        <w:rPr>
+          <w:rFonts w:ascii="Courier New" w:eastAsia="Times New Roman" w:hAnsi="Courier New" w:cs="Courier New"/>
+          <w:bCs w:val="0"/>
+          <w:color w:val="6AAB73"/>
+          <w:kern w:val="0"/>
+          <w:sz w:val="20"/>
+          <w:szCs w:val="20"/>
+          <w:lang w:eastAsia="en-IN"/>
+          <w14:ligatures w14:val="none"/>
+        </w:rPr>
+        <w:t>"city"</w:t>
+      </w:r>
+      <w:r>
+        <w:rPr>
+          <w:rFonts w:ascii="Courier New" w:eastAsia="Times New Roman" w:hAnsi="Courier New" w:cs="Courier New"/>
+          <w:bCs w:val="0"/>
+          <w:color w:val="BCBEC4"/>
+          <w:kern w:val="0"/>
+          <w:sz w:val="20"/>
+          <w:szCs w:val="20"/>
+          <w:lang w:eastAsia="en-IN"/>
+          <w14:ligatures w14:val="none"/>
+        </w:rPr>
+        <w:t>)</w:t>
+      </w:r>
+      <w:r>
+        <w:rPr>
+          <w:rFonts w:ascii="Courier New" w:eastAsia="Times New Roman" w:hAnsi="Courier New" w:cs="Courier New"/>
+          <w:bCs w:val="0"/>
+          <w:color w:val="BCBEC4"/>
+          <w:kern w:val="0"/>
+          <w:sz w:val="20"/>
+          <w:szCs w:val="20"/>
+          <w:lang w:eastAsia="en-IN"/>
+          <w14:ligatures w14:val="none"/>
+        </w:rPr>
+        <w:br/>
+        <w:t xml:space="preserve">    </w:t>
+      </w:r>
+      <w:r>
+        <w:rPr>
+          <w:rFonts w:ascii="Courier New" w:eastAsia="Times New Roman" w:hAnsi="Courier New" w:cs="Courier New"/>
+          <w:bCs w:val="0"/>
+          <w:color w:val="CF8E6D"/>
+          <w:kern w:val="0"/>
+          <w:sz w:val="20"/>
+          <w:szCs w:val="20"/>
+          <w:lang w:eastAsia="en-IN"/>
+          <w14:ligatures w14:val="none"/>
+        </w:rPr>
+        <w:t xml:space="preserve">private </w:t>
+      </w:r>
+      <w:r>
+        <w:rPr>
+          <w:rFonts w:ascii="Courier New" w:eastAsia="Times New Roman" w:hAnsi="Courier New" w:cs="Courier New"/>
+          <w:bCs w:val="0"/>
+          <w:color w:val="BCBEC4"/>
+          <w:kern w:val="0"/>
+          <w:sz w:val="20"/>
+          <w:szCs w:val="20"/>
+          <w:lang w:eastAsia="en-IN"/>
+          <w14:ligatures w14:val="none"/>
+        </w:rPr>
+        <w:t xml:space="preserve">String </w:t>
+      </w:r>
+      <w:r>
+        <w:rPr>
+          <w:rFonts w:ascii="Courier New" w:eastAsia="Times New Roman" w:hAnsi="Courier New" w:cs="Courier New"/>
+          <w:bCs w:val="0"/>
+          <w:color w:val="C77DBB"/>
+          <w:kern w:val="0"/>
+          <w:sz w:val="20"/>
+          <w:szCs w:val="20"/>
+          <w:lang w:eastAsia="en-IN"/>
+          <w14:ligatures w14:val="none"/>
+        </w:rPr>
+        <w:t>city</w:t>
+      </w:r>
+      <w:r>
+        <w:rPr>
+          <w:rFonts w:ascii="Courier New" w:eastAsia="Times New Roman" w:hAnsi="Courier New" w:cs="Courier New"/>
+          <w:bCs w:val="0"/>
+          <w:color w:val="BCBEC4"/>
+          <w:kern w:val="0"/>
+          <w:sz w:val="20"/>
+          <w:szCs w:val="20"/>
+          <w:lang w:eastAsia="en-IN"/>
+          <w14:ligatures w14:val="none"/>
+        </w:rPr>
+        <w:t>;</w:t>
+      </w:r>
+      <w:r>
+        <w:rPr>
+          <w:rFonts w:ascii="Courier New" w:eastAsia="Times New Roman" w:hAnsi="Courier New" w:cs="Courier New"/>
+          <w:bCs w:val="0"/>
+          <w:color w:val="BCBEC4"/>
+          <w:kern w:val="0"/>
+          <w:sz w:val="20"/>
+          <w:szCs w:val="20"/>
+          <w:lang w:eastAsia="en-IN"/>
+          <w14:ligatures w14:val="none"/>
+        </w:rPr>
+        <w:br/>
+      </w:r>
+      <w:r>
+        <w:rPr>
+          <w:rFonts w:ascii="Courier New" w:eastAsia="Times New Roman" w:hAnsi="Courier New" w:cs="Courier New"/>
+          <w:bCs w:val="0"/>
+          <w:color w:val="BCBEC4"/>
+          <w:kern w:val="0"/>
+          <w:sz w:val="20"/>
+          <w:szCs w:val="20"/>
+          <w:lang w:eastAsia="en-IN"/>
+          <w14:ligatures w14:val="none"/>
+        </w:rPr>
+        <w:br/>
+        <w:t xml:space="preserve">    </w:t>
+      </w:r>
+      <w:r>
+        <w:rPr>
+          <w:rFonts w:ascii="Courier New" w:eastAsia="Times New Roman" w:hAnsi="Courier New" w:cs="Courier New"/>
+          <w:bCs w:val="0"/>
+          <w:color w:val="B3AE60"/>
+          <w:kern w:val="0"/>
+          <w:sz w:val="20"/>
+          <w:szCs w:val="20"/>
+          <w:lang w:eastAsia="en-IN"/>
+          <w14:ligatures w14:val="none"/>
+        </w:rPr>
+        <w:t>@Column</w:t>
+      </w:r>
+      <w:r>
+        <w:rPr>
+          <w:rFonts w:ascii="Courier New" w:eastAsia="Times New Roman" w:hAnsi="Courier New" w:cs="Courier New"/>
+          <w:bCs w:val="0"/>
+          <w:color w:val="BCBEC4"/>
+          <w:kern w:val="0"/>
+          <w:sz w:val="20"/>
+          <w:szCs w:val="20"/>
+          <w:lang w:eastAsia="en-IN"/>
+          <w14:ligatures w14:val="none"/>
+        </w:rPr>
+        <w:t xml:space="preserve">(name = </w:t>
+      </w:r>
+      <w:r>
+        <w:rPr>
+          <w:rFonts w:ascii="Courier New" w:eastAsia="Times New Roman" w:hAnsi="Courier New" w:cs="Courier New"/>
+          <w:bCs w:val="0"/>
+          <w:color w:val="6AAB73"/>
+          <w:kern w:val="0"/>
+          <w:sz w:val="20"/>
+          <w:szCs w:val="20"/>
+          <w:lang w:eastAsia="en-IN"/>
+          <w14:ligatures w14:val="none"/>
+        </w:rPr>
+        <w:t>"state"</w:t>
+      </w:r>
+      <w:r>
+        <w:rPr>
+          <w:rFonts w:ascii="Courier New" w:eastAsia="Times New Roman" w:hAnsi="Courier New" w:cs="Courier New"/>
+          <w:bCs w:val="0"/>
+          <w:color w:val="BCBEC4"/>
+          <w:kern w:val="0"/>
+          <w:sz w:val="20"/>
+          <w:szCs w:val="20"/>
+          <w:lang w:eastAsia="en-IN"/>
+          <w14:ligatures w14:val="none"/>
+        </w:rPr>
+        <w:t>)</w:t>
+      </w:r>
+      <w:r>
+        <w:rPr>
+          <w:rFonts w:ascii="Courier New" w:eastAsia="Times New Roman" w:hAnsi="Courier New" w:cs="Courier New"/>
+          <w:bCs w:val="0"/>
+          <w:color w:val="BCBEC4"/>
+          <w:kern w:val="0"/>
+          <w:sz w:val="20"/>
+          <w:szCs w:val="20"/>
+          <w:lang w:eastAsia="en-IN"/>
+          <w14:ligatures w14:val="none"/>
+        </w:rPr>
+        <w:br/>
+        <w:t xml:space="preserve">    </w:t>
+      </w:r>
+      <w:r>
+        <w:rPr>
+          <w:rFonts w:ascii="Courier New" w:eastAsia="Times New Roman" w:hAnsi="Courier New" w:cs="Courier New"/>
+          <w:bCs w:val="0"/>
+          <w:color w:val="CF8E6D"/>
+          <w:kern w:val="0"/>
+          <w:sz w:val="20"/>
+          <w:szCs w:val="20"/>
+          <w:lang w:eastAsia="en-IN"/>
+          <w14:ligatures w14:val="none"/>
+        </w:rPr>
+        <w:t xml:space="preserve">private </w:t>
+      </w:r>
+      <w:r>
+        <w:rPr>
+          <w:rFonts w:ascii="Courier New" w:eastAsia="Times New Roman" w:hAnsi="Courier New" w:cs="Courier New"/>
+          <w:bCs w:val="0"/>
+          <w:color w:val="BCBEC4"/>
+          <w:kern w:val="0"/>
+          <w:sz w:val="20"/>
+          <w:szCs w:val="20"/>
+          <w:lang w:eastAsia="en-IN"/>
+          <w14:ligatures w14:val="none"/>
+        </w:rPr>
+        <w:t xml:space="preserve">String </w:t>
+      </w:r>
+      <w:r>
+        <w:rPr>
+          <w:rFonts w:ascii="Courier New" w:eastAsia="Times New Roman" w:hAnsi="Courier New" w:cs="Courier New"/>
+          <w:bCs w:val="0"/>
+          <w:color w:val="C77DBB"/>
+          <w:kern w:val="0"/>
+          <w:sz w:val="20"/>
+          <w:szCs w:val="20"/>
+          <w:lang w:eastAsia="en-IN"/>
+          <w14:ligatures w14:val="none"/>
+        </w:rPr>
+        <w:t>state</w:t>
+      </w:r>
+      <w:r>
+        <w:rPr>
+          <w:rFonts w:ascii="Courier New" w:eastAsia="Times New Roman" w:hAnsi="Courier New" w:cs="Courier New"/>
+          <w:bCs w:val="0"/>
+          <w:color w:val="BCBEC4"/>
+          <w:kern w:val="0"/>
+          <w:sz w:val="20"/>
+          <w:szCs w:val="20"/>
+          <w:lang w:eastAsia="en-IN"/>
+          <w14:ligatures w14:val="none"/>
+        </w:rPr>
+        <w:t>;</w:t>
+      </w:r>
+      <w:r>
+        <w:rPr>
+          <w:rFonts w:ascii="Courier New" w:eastAsia="Times New Roman" w:hAnsi="Courier New" w:cs="Courier New"/>
+          <w:bCs w:val="0"/>
+          <w:color w:val="BCBEC4"/>
+          <w:kern w:val="0"/>
+          <w:sz w:val="20"/>
+          <w:szCs w:val="20"/>
+          <w:lang w:eastAsia="en-IN"/>
+          <w14:ligatures w14:val="none"/>
+        </w:rPr>
+        <w:br/>
+      </w:r>
+      <w:r>
+        <w:rPr>
+          <w:rFonts w:ascii="Courier New" w:eastAsia="Times New Roman" w:hAnsi="Courier New" w:cs="Courier New"/>
+          <w:bCs w:val="0"/>
+          <w:color w:val="BCBEC4"/>
+          <w:kern w:val="0"/>
+          <w:sz w:val="20"/>
+          <w:szCs w:val="20"/>
+          <w:lang w:eastAsia="en-IN"/>
+          <w14:ligatures w14:val="none"/>
+        </w:rPr>
+        <w:br/>
+        <w:t xml:space="preserve">    </w:t>
+      </w:r>
+      <w:r>
+        <w:rPr>
+          <w:rFonts w:ascii="Courier New" w:eastAsia="Times New Roman" w:hAnsi="Courier New" w:cs="Courier New"/>
+          <w:bCs w:val="0"/>
+          <w:color w:val="B3AE60"/>
+          <w:kern w:val="0"/>
+          <w:sz w:val="20"/>
+          <w:szCs w:val="20"/>
+          <w:lang w:eastAsia="en-IN"/>
+          <w14:ligatures w14:val="none"/>
+        </w:rPr>
+        <w:t>@ManyToMany</w:t>
+      </w:r>
+      <w:r>
+        <w:rPr>
+          <w:rFonts w:ascii="Courier New" w:eastAsia="Times New Roman" w:hAnsi="Courier New" w:cs="Courier New"/>
+          <w:bCs w:val="0"/>
+          <w:color w:val="BCBEC4"/>
+          <w:kern w:val="0"/>
+          <w:sz w:val="20"/>
+          <w:szCs w:val="20"/>
+          <w:lang w:eastAsia="en-IN"/>
+          <w14:ligatures w14:val="none"/>
+        </w:rPr>
+        <w:t xml:space="preserve">(mappedBy = </w:t>
+      </w:r>
+      <w:r>
+        <w:rPr>
+          <w:rFonts w:ascii="Courier New" w:eastAsia="Times New Roman" w:hAnsi="Courier New" w:cs="Courier New"/>
+          <w:bCs w:val="0"/>
+          <w:color w:val="6AAB73"/>
+          <w:kern w:val="0"/>
+          <w:sz w:val="20"/>
+          <w:szCs w:val="20"/>
+          <w:lang w:eastAsia="en-IN"/>
+          <w14:ligatures w14:val="none"/>
+        </w:rPr>
+        <w:t>"addresses"</w:t>
+      </w:r>
+      <w:r>
+        <w:rPr>
+          <w:rFonts w:ascii="Courier New" w:eastAsia="Times New Roman" w:hAnsi="Courier New" w:cs="Courier New"/>
+          <w:bCs w:val="0"/>
+          <w:color w:val="BCBEC4"/>
+          <w:kern w:val="0"/>
+          <w:sz w:val="20"/>
+          <w:szCs w:val="20"/>
+          <w:lang w:eastAsia="en-IN"/>
+          <w14:ligatures w14:val="none"/>
+        </w:rPr>
+        <w:t>)</w:t>
+      </w:r>
+      <w:r>
+        <w:rPr>
+          <w:rFonts w:ascii="Courier New" w:eastAsia="Times New Roman" w:hAnsi="Courier New" w:cs="Courier New"/>
+          <w:bCs w:val="0"/>
+          <w:color w:val="BCBEC4"/>
+          <w:kern w:val="0"/>
+          <w:sz w:val="20"/>
+          <w:szCs w:val="20"/>
+          <w:lang w:eastAsia="en-IN"/>
+          <w14:ligatures w14:val="none"/>
+        </w:rPr>
+        <w:br/>
+        <w:t xml:space="preserve">    </w:t>
+      </w:r>
+      <w:r>
+        <w:rPr>
+          <w:rFonts w:ascii="Courier New" w:eastAsia="Times New Roman" w:hAnsi="Courier New" w:cs="Courier New"/>
+          <w:bCs w:val="0"/>
+          <w:color w:val="B3AE60"/>
+          <w:kern w:val="0"/>
+          <w:sz w:val="20"/>
+          <w:szCs w:val="20"/>
+          <w:lang w:eastAsia="en-IN"/>
+          <w14:ligatures w14:val="none"/>
+        </w:rPr>
+        <w:t>@JsonIgnore</w:t>
+      </w:r>
+      <w:r>
+        <w:rPr>
+          <w:rFonts w:ascii="Courier New" w:eastAsia="Times New Roman" w:hAnsi="Courier New" w:cs="Courier New"/>
+          <w:bCs w:val="0"/>
+          <w:color w:val="B3AE60"/>
+          <w:kern w:val="0"/>
+          <w:sz w:val="20"/>
+          <w:szCs w:val="20"/>
+          <w:lang w:eastAsia="en-IN"/>
+          <w14:ligatures w14:val="none"/>
+        </w:rPr>
+        <w:br/>
+        <w:t xml:space="preserve">    </w:t>
+      </w:r>
+      <w:r>
+        <w:rPr>
+          <w:rFonts w:ascii="Courier New" w:eastAsia="Times New Roman" w:hAnsi="Courier New" w:cs="Courier New"/>
+          <w:bCs w:val="0"/>
+          <w:color w:val="CF8E6D"/>
+          <w:kern w:val="0"/>
+          <w:sz w:val="20"/>
+          <w:szCs w:val="20"/>
+          <w:lang w:eastAsia="en-IN"/>
+          <w14:ligatures w14:val="none"/>
+        </w:rPr>
+        <w:t xml:space="preserve">private </w:t>
+      </w:r>
+      <w:r>
+        <w:rPr>
+          <w:rFonts w:ascii="Courier New" w:eastAsia="Times New Roman" w:hAnsi="Courier New" w:cs="Courier New"/>
+          <w:bCs w:val="0"/>
+          <w:color w:val="BCBEC4"/>
+          <w:kern w:val="0"/>
+          <w:sz w:val="20"/>
+          <w:szCs w:val="20"/>
+          <w:lang w:eastAsia="en-IN"/>
+          <w14:ligatures w14:val="none"/>
+        </w:rPr>
+        <w:t xml:space="preserve">List&lt;Customer&gt; </w:t>
+      </w:r>
+      <w:r>
+        <w:rPr>
+          <w:rFonts w:ascii="Courier New" w:eastAsia="Times New Roman" w:hAnsi="Courier New" w:cs="Courier New"/>
+          <w:bCs w:val="0"/>
+          <w:color w:val="C77DBB"/>
+          <w:kern w:val="0"/>
+          <w:sz w:val="20"/>
+          <w:szCs w:val="20"/>
+          <w:lang w:eastAsia="en-IN"/>
+          <w14:ligatures w14:val="none"/>
+        </w:rPr>
+        <w:t>customers</w:t>
+      </w:r>
+      <w:r>
+        <w:rPr>
+          <w:rFonts w:ascii="Courier New" w:eastAsia="Times New Roman" w:hAnsi="Courier New" w:cs="Courier New"/>
+          <w:bCs w:val="0"/>
+          <w:color w:val="BCBEC4"/>
+          <w:kern w:val="0"/>
+          <w:sz w:val="20"/>
+          <w:szCs w:val="20"/>
+          <w:lang w:eastAsia="en-IN"/>
+          <w14:ligatures w14:val="none"/>
+        </w:rPr>
+        <w:t>;</w:t>
+      </w:r>
+      <w:r>
+        <w:rPr>
+          <w:rFonts w:ascii="Courier New" w:eastAsia="Times New Roman" w:hAnsi="Courier New" w:cs="Courier New"/>
+          <w:bCs w:val="0"/>
+          <w:color w:val="BCBEC4"/>
+          <w:kern w:val="0"/>
+          <w:sz w:val="20"/>
+          <w:szCs w:val="20"/>
+          <w:lang w:eastAsia="en-IN"/>
+          <w14:ligatures w14:val="none"/>
+        </w:rPr>
+        <w:br/>
+      </w:r>
+      <w:r>
+        <w:rPr>
+          <w:rFonts w:ascii="Courier New" w:eastAsia="Times New Roman" w:hAnsi="Courier New" w:cs="Courier New"/>
+          <w:bCs w:val="0"/>
+          <w:color w:val="BCBEC4"/>
+          <w:kern w:val="0"/>
+          <w:sz w:val="20"/>
+          <w:szCs w:val="20"/>
+          <w:lang w:eastAsia="en-IN"/>
+          <w14:ligatures w14:val="none"/>
+        </w:rPr>
+        <w:br/>
+        <w:t xml:space="preserve">    </w:t>
+      </w:r>
+      <w:r>
+        <w:rPr>
+          <w:rFonts w:ascii="Courier New" w:eastAsia="Times New Roman" w:hAnsi="Courier New" w:cs="Courier New"/>
+          <w:bCs w:val="0"/>
+          <w:color w:val="7A7E85"/>
+          <w:kern w:val="0"/>
+          <w:sz w:val="20"/>
+          <w:szCs w:val="20"/>
+          <w:lang w:eastAsia="en-IN"/>
+          <w14:ligatures w14:val="none"/>
+        </w:rPr>
+        <w:t>// This can cause infinite circular reference</w:t>
+      </w:r>
+      <w:r>
+        <w:rPr>
+          <w:rFonts w:ascii="Courier New" w:eastAsia="Times New Roman" w:hAnsi="Courier New" w:cs="Courier New"/>
+          <w:bCs w:val="0"/>
+          <w:color w:val="7A7E85"/>
+          <w:kern w:val="0"/>
+          <w:sz w:val="20"/>
+          <w:szCs w:val="20"/>
+          <w:lang w:eastAsia="en-IN"/>
+          <w14:ligatures w14:val="none"/>
+        </w:rPr>
+        <w:br/>
+        <w:t xml:space="preserve">    // To avoid we can use DTO or JSON IGNORE</w:t>
+      </w:r>
+      <w:r>
+        <w:rPr>
+          <w:rFonts w:ascii="Courier New" w:eastAsia="Times New Roman" w:hAnsi="Courier New" w:cs="Courier New"/>
+          <w:bCs w:val="0"/>
+          <w:color w:val="7A7E85"/>
+          <w:kern w:val="0"/>
+          <w:sz w:val="20"/>
+          <w:szCs w:val="20"/>
+          <w:lang w:eastAsia="en-IN"/>
+          <w14:ligatures w14:val="none"/>
+        </w:rPr>
+        <w:br/>
+      </w:r>
+      <w:r>
+        <w:rPr>
+          <w:rFonts w:ascii="Courier New" w:eastAsia="Times New Roman" w:hAnsi="Courier New" w:cs="Courier New"/>
+          <w:bCs w:val="0"/>
+          <w:color w:val="BCBEC4"/>
+          <w:kern w:val="0"/>
+          <w:sz w:val="20"/>
+          <w:szCs w:val="20"/>
+          <w:lang w:eastAsia="en-IN"/>
+          <w14:ligatures w14:val="none"/>
+        </w:rPr>
+        <w:t>}</w:t>
+      </w:r>
+    </w:p>
     <w:p/>
     <w:sectPr>
       <w:pgSz w:w="11906" w:h="16838"/>

</xml_diff>